<commit_message>
New proper audios added
</commit_message>
<xml_diff>
--- a/Kabra Express Pune-Ahemedabad_4343.docx
+++ b/Kabra Express Pune-Ahemedabad_4343.docx
@@ -6949,13 +6949,13 @@
             <w:proofErr w:type="spellStart"/>
             <w:r>
               <w:rPr>
-                <w:rFonts w:ascii="Nirmala UI" w:eastAsia="Droid Sans Fallback" w:hAnsi="Nirmala UI" w:cs="Nirmala UI" w:hint="cs"/>
-                <w:kern w:val="3"/>
-                <w:sz w:val="28"/>
-                <w:szCs w:val="28"/>
-                <w:lang w:eastAsia="zh-CN" w:bidi="hi-IN"/>
-              </w:rPr>
-              <w:t>वाशी</w:t>
+                <w:rFonts w:ascii="Nirmala UI" w:eastAsia="Droid Sans Fallback" w:hAnsi="Nirmala UI" w:cs="Nirmala UI"/>
+                <w:kern w:val="3"/>
+                <w:sz w:val="28"/>
+                <w:szCs w:val="28"/>
+                <w:lang w:eastAsia="zh-CN" w:bidi="hi-IN"/>
+              </w:rPr>
+              <w:t>घोड़बंदर</w:t>
             </w:r>
             <w:proofErr w:type="spellEnd"/>
             <w:r>
@@ -7086,7 +7086,7 @@
                 <w:szCs w:val="28"/>
                 <w:lang w:eastAsia="zh-CN" w:bidi="hi-IN"/>
               </w:rPr>
-              <w:t>कड़ोदरा</w:t>
+              <w:t>कामरेज</w:t>
             </w:r>
             <w:proofErr w:type="spellEnd"/>
             <w:r>
@@ -7343,7 +7343,7 @@
                 <w:szCs w:val="28"/>
                 <w:lang w:eastAsia="zh-CN" w:bidi="hi-IN"/>
               </w:rPr>
-              <w:t>कामरेज</w:t>
+              <w:t>कड़ोदरा</w:t>
             </w:r>
             <w:proofErr w:type="spellEnd"/>
             <w:r>
@@ -7622,7 +7622,7 @@
                 <w:szCs w:val="28"/>
                 <w:lang w:eastAsia="zh-CN" w:bidi="hi-IN"/>
               </w:rPr>
-              <w:t>सुरत</w:t>
+              <w:t>नवसारी</w:t>
             </w:r>
             <w:proofErr w:type="spellEnd"/>
           </w:p>
@@ -7873,13 +7873,13 @@
             <w:proofErr w:type="spellStart"/>
             <w:r>
               <w:rPr>
-                <w:rFonts w:ascii="Nirmala UI" w:eastAsia="Droid Sans Fallback" w:hAnsi="Nirmala UI" w:cs="Nirmala UI" w:hint="cs"/>
-                <w:kern w:val="3"/>
-                <w:sz w:val="28"/>
-                <w:szCs w:val="28"/>
-                <w:lang w:eastAsia="zh-CN" w:bidi="hi-IN"/>
-              </w:rPr>
-              <w:t>जुनाथना</w:t>
+                <w:rFonts w:ascii="Nirmala UI" w:eastAsia="Droid Sans Fallback" w:hAnsi="Nirmala UI" w:cs="Nirmala UI"/>
+                <w:kern w:val="3"/>
+                <w:sz w:val="28"/>
+                <w:szCs w:val="28"/>
+                <w:lang w:eastAsia="zh-CN" w:bidi="hi-IN"/>
+              </w:rPr>
+              <w:t>धरमपुर</w:t>
             </w:r>
             <w:proofErr w:type="spellEnd"/>
             <w:r>
@@ -7901,7 +7901,29 @@
                 <w:szCs w:val="28"/>
                 <w:lang w:eastAsia="zh-CN" w:bidi="hi-IN"/>
               </w:rPr>
-              <w:t>नवसारी</w:t>
+              <w:t>चौकड़ी</w:t>
+            </w:r>
+            <w:proofErr w:type="spellEnd"/>
+            <w:r>
+              <w:rPr>
+                <w:rFonts w:ascii="Nirmala UI" w:eastAsia="Droid Sans Fallback" w:hAnsi="Nirmala UI" w:cs="Nirmala UI"/>
+                <w:kern w:val="3"/>
+                <w:sz w:val="28"/>
+                <w:szCs w:val="28"/>
+                <w:lang w:eastAsia="zh-CN" w:bidi="hi-IN"/>
+              </w:rPr>
+              <w:t xml:space="preserve"> </w:t>
+            </w:r>
+            <w:proofErr w:type="spellStart"/>
+            <w:r>
+              <w:rPr>
+                <w:rFonts w:ascii="Nirmala UI" w:eastAsia="Droid Sans Fallback" w:hAnsi="Nirmala UI" w:cs="Nirmala UI"/>
+                <w:kern w:val="3"/>
+                <w:sz w:val="28"/>
+                <w:szCs w:val="28"/>
+                <w:lang w:eastAsia="zh-CN" w:bidi="hi-IN"/>
+              </w:rPr>
+              <w:t>वलसाड़</w:t>
             </w:r>
             <w:proofErr w:type="spellEnd"/>
           </w:p>
@@ -7986,28 +8008,6 @@
                 <w:lang w:eastAsia="zh-CN" w:bidi="hi-IN"/>
               </w:rPr>
             </w:pPr>
-            <w:r>
-              <w:rPr>
-                <w:rFonts w:ascii="Nirmala UI" w:eastAsia="Droid Sans Fallback" w:hAnsi="Nirmala UI" w:cs="Nirmala UI"/>
-                <w:kern w:val="3"/>
-                <w:sz w:val="28"/>
-                <w:szCs w:val="28"/>
-                <w:lang w:eastAsia="zh-CN" w:bidi="hi-IN"/>
-              </w:rPr>
-              <w:t xml:space="preserve"> </w:t>
-            </w:r>
-            <w:proofErr w:type="spellStart"/>
-            <w:r>
-              <w:rPr>
-                <w:rFonts w:ascii="Nirmala UI" w:eastAsia="Droid Sans Fallback" w:hAnsi="Nirmala UI" w:cs="Nirmala UI" w:hint="cs"/>
-                <w:kern w:val="3"/>
-                <w:sz w:val="28"/>
-                <w:szCs w:val="28"/>
-                <w:lang w:eastAsia="zh-CN" w:bidi="hi-IN"/>
-              </w:rPr>
-              <w:t>जुनाथना</w:t>
-            </w:r>
-            <w:proofErr w:type="spellEnd"/>
             <w:r>
               <w:rPr>
                 <w:rFonts w:ascii="Nirmala UI" w:eastAsia="Droid Sans Fallback" w:hAnsi="Nirmala UI" w:cs="Nirmala UI"/>
@@ -8136,7 +8136,7 @@
                 <w:szCs w:val="28"/>
                 <w:lang w:eastAsia="zh-CN" w:bidi="hi-IN"/>
               </w:rPr>
-              <w:t>धरमपुर</w:t>
+              <w:t>वापी</w:t>
             </w:r>
             <w:proofErr w:type="spellEnd"/>
             <w:r>
@@ -8158,29 +8158,7 @@
                 <w:szCs w:val="28"/>
                 <w:lang w:eastAsia="zh-CN" w:bidi="hi-IN"/>
               </w:rPr>
-              <w:t>चौकड़ी</w:t>
-            </w:r>
-            <w:proofErr w:type="spellEnd"/>
-            <w:r>
-              <w:rPr>
-                <w:rFonts w:ascii="Nirmala UI" w:eastAsia="Droid Sans Fallback" w:hAnsi="Nirmala UI" w:cs="Nirmala UI"/>
-                <w:kern w:val="3"/>
-                <w:sz w:val="28"/>
-                <w:szCs w:val="28"/>
-                <w:lang w:eastAsia="zh-CN" w:bidi="hi-IN"/>
-              </w:rPr>
-              <w:t xml:space="preserve"> </w:t>
-            </w:r>
-            <w:proofErr w:type="spellStart"/>
-            <w:r>
-              <w:rPr>
-                <w:rFonts w:ascii="Nirmala UI" w:eastAsia="Droid Sans Fallback" w:hAnsi="Nirmala UI" w:cs="Nirmala UI"/>
-                <w:kern w:val="3"/>
-                <w:sz w:val="28"/>
-                <w:szCs w:val="28"/>
-                <w:lang w:eastAsia="zh-CN" w:bidi="hi-IN"/>
-              </w:rPr>
-              <w:t>वलसाड़</w:t>
+              <w:t>बायपास</w:t>
             </w:r>
             <w:proofErr w:type="spellEnd"/>
           </w:p>
@@ -8350,6 +8328,7 @@
                 <w:lang w:eastAsia="zh-CN" w:bidi="hi-IN"/>
               </w:rPr>
             </w:pPr>
+            <w:bookmarkStart w:id="0" w:name="_GoBack" w:colFirst="2" w:colLast="2"/>
             <w:r>
               <w:rPr>
                 <w:rFonts w:ascii="Nirmala UI" w:eastAsia="Droid Sans Fallback" w:hAnsi="Nirmala UI" w:cs="Nirmala UI"/>
@@ -8415,7 +8394,7 @@
                 <w:szCs w:val="28"/>
                 <w:lang w:eastAsia="zh-CN" w:bidi="hi-IN"/>
               </w:rPr>
-              <w:t>वापी</w:t>
+              <w:t>घोड़बंदर</w:t>
             </w:r>
             <w:proofErr w:type="spellEnd"/>
             <w:r>
@@ -8426,7 +8405,7 @@
                 <w:szCs w:val="28"/>
                 <w:lang w:eastAsia="zh-CN" w:bidi="hi-IN"/>
               </w:rPr>
-              <w:t xml:space="preserve"> </w:t>
+              <w:t xml:space="preserve">, </w:t>
             </w:r>
             <w:proofErr w:type="spellStart"/>
             <w:r>
@@ -8437,7 +8416,7 @@
                 <w:szCs w:val="28"/>
                 <w:lang w:eastAsia="zh-CN" w:bidi="hi-IN"/>
               </w:rPr>
-              <w:t>बायपास</w:t>
+              <w:t>मुंबई</w:t>
             </w:r>
             <w:proofErr w:type="spellEnd"/>
           </w:p>
@@ -8541,9 +8520,119 @@
                 <w:szCs w:val="28"/>
                 <w:lang w:eastAsia="zh-CN" w:bidi="hi-IN"/>
               </w:rPr>
+              <w:t>कामरेज</w:t>
+            </w:r>
+            <w:proofErr w:type="spellEnd"/>
+            <w:r>
+              <w:rPr>
+                <w:rFonts w:ascii="Nirmala UI" w:eastAsia="Droid Sans Fallback" w:hAnsi="Nirmala UI" w:cs="Nirmala UI"/>
+                <w:kern w:val="3"/>
+                <w:sz w:val="28"/>
+                <w:szCs w:val="28"/>
+                <w:lang w:eastAsia="zh-CN" w:bidi="hi-IN"/>
+              </w:rPr>
+              <w:t xml:space="preserve"> </w:t>
+            </w:r>
+            <w:proofErr w:type="spellStart"/>
+            <w:r>
+              <w:rPr>
+                <w:rFonts w:ascii="Nirmala UI" w:eastAsia="Droid Sans Fallback" w:hAnsi="Nirmala UI" w:cs="Nirmala UI"/>
+                <w:kern w:val="3"/>
+                <w:sz w:val="28"/>
+                <w:szCs w:val="28"/>
+                <w:lang w:eastAsia="zh-CN" w:bidi="hi-IN"/>
+              </w:rPr>
               <w:t>सुरत</w:t>
             </w:r>
             <w:proofErr w:type="spellEnd"/>
+          </w:p>
+        </w:tc>
+      </w:tr>
+      <w:bookmarkEnd w:id="0"/>
+      <w:tr>
+        <w:trPr>
+          <w:trHeight w:hRule="exact" w:val="397"/>
+        </w:trPr>
+        <w:tc>
+          <w:tcPr>
+            <w:tcW w:w="1167" w:type="dxa"/>
+            <w:tcBorders>
+              <w:left w:val="single" w:sz="24" w:space="0" w:color="000001"/>
+              <w:bottom w:val="single" w:sz="2" w:space="0" w:color="000001"/>
+            </w:tcBorders>
+            <w:shd w:val="clear" w:color="auto" w:fill="FFFFFF"/>
+            <w:tcMar>
+              <w:top w:w="55" w:type="dxa"/>
+              <w:left w:w="55" w:type="dxa"/>
+              <w:bottom w:w="55" w:type="dxa"/>
+              <w:right w:w="55" w:type="dxa"/>
+            </w:tcMar>
+          </w:tcPr>
+          <w:p>
+            <w:pPr>
+              <w:widowControl w:val="0"/>
+              <w:suppressLineNumbers/>
+              <w:suppressAutoHyphens/>
+              <w:autoSpaceDN w:val="0"/>
+              <w:spacing w:after="0" w:line="240" w:lineRule="auto"/>
+              <w:jc w:val="center"/>
+              <w:textAlignment w:val="baseline"/>
+              <w:rPr>
+                <w:rFonts w:ascii="Nirmala UI" w:eastAsia="Droid Sans Fallback" w:hAnsi="Nirmala UI" w:cs="Nirmala UI"/>
+                <w:b/>
+                <w:bCs/>
+                <w:kern w:val="3"/>
+                <w:sz w:val="28"/>
+                <w:szCs w:val="28"/>
+                <w:lang w:eastAsia="zh-CN" w:bidi="hi-IN"/>
+              </w:rPr>
+            </w:pPr>
+            <w:r>
+              <w:rPr>
+                <w:rFonts w:ascii="Nirmala UI" w:eastAsia="Droid Sans Fallback" w:hAnsi="Nirmala UI" w:cs="Nirmala UI"/>
+                <w:b/>
+                <w:bCs/>
+                <w:kern w:val="3"/>
+                <w:sz w:val="28"/>
+                <w:szCs w:val="28"/>
+                <w:lang w:eastAsia="zh-CN" w:bidi="hi-IN"/>
+              </w:rPr>
+              <w:t>51</w:t>
+            </w:r>
+          </w:p>
+        </w:tc>
+        <w:tc>
+          <w:tcPr>
+            <w:tcW w:w="4140" w:type="dxa"/>
+            <w:tcBorders>
+              <w:left w:val="single" w:sz="2" w:space="0" w:color="000001"/>
+              <w:bottom w:val="single" w:sz="2" w:space="0" w:color="000001"/>
+              <w:right w:val="double" w:sz="18" w:space="0" w:color="000001"/>
+            </w:tcBorders>
+            <w:shd w:val="clear" w:color="auto" w:fill="FFFFFF"/>
+            <w:tcMar>
+              <w:top w:w="55" w:type="dxa"/>
+              <w:left w:w="55" w:type="dxa"/>
+              <w:bottom w:w="55" w:type="dxa"/>
+              <w:right w:w="55" w:type="dxa"/>
+            </w:tcMar>
+          </w:tcPr>
+          <w:p>
+            <w:pPr>
+              <w:widowControl w:val="0"/>
+              <w:suppressLineNumbers/>
+              <w:suppressAutoHyphens/>
+              <w:autoSpaceDN w:val="0"/>
+              <w:spacing w:after="0" w:line="240" w:lineRule="auto"/>
+              <w:textAlignment w:val="baseline"/>
+              <w:rPr>
+                <w:rFonts w:ascii="Nirmala UI" w:eastAsia="Droid Sans Fallback" w:hAnsi="Nirmala UI" w:cs="Nirmala UI"/>
+                <w:kern w:val="3"/>
+                <w:sz w:val="28"/>
+                <w:szCs w:val="28"/>
+                <w:lang w:eastAsia="zh-CN" w:bidi="hi-IN"/>
+              </w:rPr>
+            </w:pPr>
             <w:r>
               <w:rPr>
                 <w:rFonts w:ascii="Nirmala UI" w:eastAsia="Droid Sans Fallback" w:hAnsi="Nirmala UI" w:cs="Nirmala UI"/>
@@ -8563,7 +8652,199 @@
                 <w:szCs w:val="28"/>
                 <w:lang w:eastAsia="zh-CN" w:bidi="hi-IN"/>
               </w:rPr>
-              <w:t>बायपास</w:t>
+              <w:t>ठाणे</w:t>
+            </w:r>
+            <w:proofErr w:type="spellEnd"/>
+            <w:r>
+              <w:rPr>
+                <w:rFonts w:ascii="Nirmala UI" w:eastAsia="Droid Sans Fallback" w:hAnsi="Nirmala UI" w:cs="Nirmala UI"/>
+                <w:kern w:val="3"/>
+                <w:sz w:val="28"/>
+                <w:szCs w:val="28"/>
+                <w:lang w:eastAsia="zh-CN" w:bidi="hi-IN"/>
+              </w:rPr>
+              <w:t xml:space="preserve"> </w:t>
+            </w:r>
+            <w:proofErr w:type="spellStart"/>
+            <w:r>
+              <w:rPr>
+                <w:rFonts w:ascii="Nirmala UI" w:eastAsia="Droid Sans Fallback" w:hAnsi="Nirmala UI" w:cs="Nirmala UI"/>
+                <w:kern w:val="3"/>
+                <w:sz w:val="28"/>
+                <w:szCs w:val="28"/>
+                <w:lang w:eastAsia="zh-CN" w:bidi="hi-IN"/>
+              </w:rPr>
+              <w:t>बस</w:t>
+            </w:r>
+            <w:proofErr w:type="spellEnd"/>
+            <w:r>
+              <w:rPr>
+                <w:rFonts w:ascii="Nirmala UI" w:eastAsia="Droid Sans Fallback" w:hAnsi="Nirmala UI" w:cs="Nirmala UI"/>
+                <w:kern w:val="3"/>
+                <w:sz w:val="28"/>
+                <w:szCs w:val="28"/>
+                <w:lang w:eastAsia="zh-CN" w:bidi="hi-IN"/>
+              </w:rPr>
+              <w:t xml:space="preserve"> </w:t>
+            </w:r>
+            <w:proofErr w:type="spellStart"/>
+            <w:r>
+              <w:rPr>
+                <w:rFonts w:ascii="Nirmala UI" w:eastAsia="Droid Sans Fallback" w:hAnsi="Nirmala UI" w:cs="Nirmala UI"/>
+                <w:kern w:val="3"/>
+                <w:sz w:val="28"/>
+                <w:szCs w:val="28"/>
+                <w:lang w:eastAsia="zh-CN" w:bidi="hi-IN"/>
+              </w:rPr>
+              <w:t>स्टँड</w:t>
+            </w:r>
+            <w:proofErr w:type="spellEnd"/>
+          </w:p>
+        </w:tc>
+        <w:tc>
+          <w:tcPr>
+            <w:tcW w:w="989" w:type="dxa"/>
+            <w:tcBorders>
+              <w:left w:val="double" w:sz="18" w:space="0" w:color="000001"/>
+              <w:bottom w:val="single" w:sz="2" w:space="0" w:color="000001"/>
+              <w:right w:val="single" w:sz="2" w:space="0" w:color="000001"/>
+            </w:tcBorders>
+            <w:shd w:val="clear" w:color="auto" w:fill="FFFFFF"/>
+            <w:tcMar>
+              <w:top w:w="0" w:type="dxa"/>
+              <w:left w:w="10" w:type="dxa"/>
+              <w:bottom w:w="0" w:type="dxa"/>
+              <w:right w:w="10" w:type="dxa"/>
+            </w:tcMar>
+          </w:tcPr>
+          <w:p>
+            <w:pPr>
+              <w:widowControl w:val="0"/>
+              <w:suppressLineNumbers/>
+              <w:suppressAutoHyphens/>
+              <w:autoSpaceDN w:val="0"/>
+              <w:spacing w:after="0" w:line="240" w:lineRule="auto"/>
+              <w:jc w:val="center"/>
+              <w:textAlignment w:val="baseline"/>
+              <w:rPr>
+                <w:rFonts w:ascii="Nirmala UI" w:eastAsia="Droid Sans Fallback" w:hAnsi="Nirmala UI" w:cs="Nirmala UI"/>
+                <w:b/>
+                <w:kern w:val="3"/>
+                <w:sz w:val="28"/>
+                <w:szCs w:val="28"/>
+                <w:lang w:eastAsia="zh-CN" w:bidi="hi-IN"/>
+              </w:rPr>
+            </w:pPr>
+            <w:r>
+              <w:rPr>
+                <w:rFonts w:ascii="Nirmala UI" w:eastAsia="Droid Sans Fallback" w:hAnsi="Nirmala UI" w:cs="Nirmala UI"/>
+                <w:b/>
+                <w:kern w:val="3"/>
+                <w:sz w:val="28"/>
+                <w:szCs w:val="28"/>
+                <w:lang w:eastAsia="zh-CN" w:bidi="hi-IN"/>
+              </w:rPr>
+              <w:t>81</w:t>
+            </w:r>
+          </w:p>
+        </w:tc>
+        <w:tc>
+          <w:tcPr>
+            <w:tcW w:w="4411" w:type="dxa"/>
+            <w:tcBorders>
+              <w:left w:val="single" w:sz="2" w:space="0" w:color="000001"/>
+              <w:bottom w:val="single" w:sz="2" w:space="0" w:color="000001"/>
+              <w:right w:val="single" w:sz="24" w:space="0" w:color="000001"/>
+            </w:tcBorders>
+            <w:shd w:val="clear" w:color="auto" w:fill="FFFFFF"/>
+            <w:tcMar>
+              <w:top w:w="0" w:type="dxa"/>
+              <w:left w:w="10" w:type="dxa"/>
+              <w:bottom w:w="0" w:type="dxa"/>
+              <w:right w:w="10" w:type="dxa"/>
+            </w:tcMar>
+          </w:tcPr>
+          <w:p>
+            <w:pPr>
+              <w:widowControl w:val="0"/>
+              <w:suppressLineNumbers/>
+              <w:suppressAutoHyphens/>
+              <w:autoSpaceDN w:val="0"/>
+              <w:spacing w:after="0" w:line="240" w:lineRule="auto"/>
+              <w:jc w:val="both"/>
+              <w:textAlignment w:val="baseline"/>
+              <w:rPr>
+                <w:rFonts w:ascii="Nirmala UI" w:eastAsia="Droid Sans Fallback" w:hAnsi="Nirmala UI" w:cs="Nirmala UI"/>
+                <w:kern w:val="3"/>
+                <w:sz w:val="28"/>
+                <w:szCs w:val="28"/>
+                <w:lang w:eastAsia="zh-CN" w:bidi="hi-IN"/>
+              </w:rPr>
+            </w:pPr>
+            <w:r>
+              <w:rPr>
+                <w:rFonts w:ascii="Nirmala UI" w:eastAsia="Droid Sans Fallback" w:hAnsi="Nirmala UI" w:cs="Nirmala UI"/>
+                <w:kern w:val="3"/>
+                <w:sz w:val="28"/>
+                <w:szCs w:val="28"/>
+                <w:lang w:eastAsia="zh-CN" w:bidi="hi-IN"/>
+              </w:rPr>
+              <w:t xml:space="preserve"> </w:t>
+            </w:r>
+            <w:proofErr w:type="spellStart"/>
+            <w:r>
+              <w:rPr>
+                <w:rFonts w:ascii="Nirmala UI" w:eastAsia="Droid Sans Fallback" w:hAnsi="Nirmala UI" w:cs="Nirmala UI"/>
+                <w:kern w:val="3"/>
+                <w:sz w:val="28"/>
+                <w:szCs w:val="28"/>
+                <w:lang w:eastAsia="zh-CN" w:bidi="hi-IN"/>
+              </w:rPr>
+              <w:t>वालिया</w:t>
+            </w:r>
+            <w:proofErr w:type="spellEnd"/>
+            <w:r>
+              <w:rPr>
+                <w:rFonts w:ascii="Nirmala UI" w:eastAsia="Droid Sans Fallback" w:hAnsi="Nirmala UI" w:cs="Nirmala UI"/>
+                <w:kern w:val="3"/>
+                <w:sz w:val="28"/>
+                <w:szCs w:val="28"/>
+                <w:lang w:eastAsia="zh-CN" w:bidi="hi-IN"/>
+              </w:rPr>
+              <w:t xml:space="preserve"> </w:t>
+            </w:r>
+            <w:proofErr w:type="spellStart"/>
+            <w:r>
+              <w:rPr>
+                <w:rFonts w:ascii="Nirmala UI" w:eastAsia="Droid Sans Fallback" w:hAnsi="Nirmala UI" w:cs="Nirmala UI"/>
+                <w:kern w:val="3"/>
+                <w:sz w:val="28"/>
+                <w:szCs w:val="28"/>
+                <w:lang w:eastAsia="zh-CN" w:bidi="hi-IN"/>
+              </w:rPr>
+              <w:t>चौकड़ी</w:t>
+            </w:r>
+            <w:proofErr w:type="spellEnd"/>
+            <w:r>
+              <w:rPr>
+                <w:rFonts w:ascii="Nirmala UI" w:eastAsia="Droid Sans Fallback" w:hAnsi="Nirmala UI" w:cs="Nirmala UI"/>
+                <w:kern w:val="3"/>
+                <w:sz w:val="28"/>
+                <w:szCs w:val="28"/>
+                <w:lang w:eastAsia="zh-CN" w:bidi="hi-IN"/>
+              </w:rPr>
+              <w:t xml:space="preserve"> </w:t>
+            </w:r>
+            <w:proofErr w:type="spellStart"/>
+            <w:r>
+              <w:rPr>
+                <w:rFonts w:ascii="Nirmala UI" w:eastAsia="Droid Sans Fallback" w:hAnsi="Nirmala UI" w:cs="Nirmala UI"/>
+                <w:kern w:val="3"/>
+                <w:sz w:val="28"/>
+                <w:szCs w:val="28"/>
+                <w:lang w:eastAsia="zh-CN" w:bidi="hi-IN"/>
+              </w:rPr>
+              <w:t>अंकलेश्वर</w:t>
             </w:r>
             <w:proofErr w:type="spellEnd"/>
           </w:p>
@@ -8617,7 +8898,7 @@
                 <w:szCs w:val="28"/>
                 <w:lang w:eastAsia="zh-CN" w:bidi="hi-IN"/>
               </w:rPr>
-              <w:t>51</w:t>
+              <w:t>52</w:t>
             </w:r>
           </w:p>
         </w:tc>
@@ -8672,7 +8953,7 @@
                 <w:szCs w:val="28"/>
                 <w:lang w:eastAsia="zh-CN" w:bidi="hi-IN"/>
               </w:rPr>
-              <w:t>घोड़बंदर</w:t>
+              <w:t>वाशी</w:t>
             </w:r>
             <w:proofErr w:type="spellEnd"/>
             <w:r>
@@ -8683,7 +8964,7 @@
                 <w:szCs w:val="28"/>
                 <w:lang w:eastAsia="zh-CN" w:bidi="hi-IN"/>
               </w:rPr>
-              <w:t xml:space="preserve">, </w:t>
+              <w:t xml:space="preserve"> </w:t>
             </w:r>
             <w:proofErr w:type="spellStart"/>
             <w:r>
@@ -8694,7 +8975,7 @@
                 <w:szCs w:val="28"/>
                 <w:lang w:eastAsia="zh-CN" w:bidi="hi-IN"/>
               </w:rPr>
-              <w:t>मुंबई</w:t>
+              <w:t>बायपास</w:t>
             </w:r>
             <w:proofErr w:type="spellEnd"/>
           </w:p>
@@ -8742,7 +9023,7 @@
                 <w:szCs w:val="28"/>
                 <w:lang w:eastAsia="zh-CN" w:bidi="hi-IN"/>
               </w:rPr>
-              <w:t>81</w:t>
+              <w:t>82</w:t>
             </w:r>
           </w:p>
         </w:tc>
@@ -8798,7 +9079,7 @@
                 <w:szCs w:val="28"/>
                 <w:lang w:eastAsia="zh-CN" w:bidi="hi-IN"/>
               </w:rPr>
-              <w:t>कामरेज</w:t>
+              <w:t>जाडेश्वर</w:t>
             </w:r>
             <w:proofErr w:type="spellEnd"/>
             <w:r>
@@ -8820,7 +9101,29 @@
                 <w:szCs w:val="28"/>
                 <w:lang w:eastAsia="zh-CN" w:bidi="hi-IN"/>
               </w:rPr>
-              <w:t>सुरत</w:t>
+              <w:t>चौकड़ी</w:t>
+            </w:r>
+            <w:proofErr w:type="spellEnd"/>
+            <w:r>
+              <w:rPr>
+                <w:rFonts w:ascii="Nirmala UI" w:eastAsia="Droid Sans Fallback" w:hAnsi="Nirmala UI" w:cs="Nirmala UI"/>
+                <w:kern w:val="3"/>
+                <w:sz w:val="28"/>
+                <w:szCs w:val="28"/>
+                <w:lang w:eastAsia="zh-CN" w:bidi="hi-IN"/>
+              </w:rPr>
+              <w:t xml:space="preserve"> </w:t>
+            </w:r>
+            <w:proofErr w:type="spellStart"/>
+            <w:r>
+              <w:rPr>
+                <w:rFonts w:ascii="Nirmala UI" w:eastAsia="Droid Sans Fallback" w:hAnsi="Nirmala UI" w:cs="Nirmala UI"/>
+                <w:kern w:val="3"/>
+                <w:sz w:val="28"/>
+                <w:szCs w:val="28"/>
+                <w:lang w:eastAsia="zh-CN" w:bidi="hi-IN"/>
+              </w:rPr>
+              <w:t>भरुच</w:t>
             </w:r>
             <w:proofErr w:type="spellEnd"/>
           </w:p>
@@ -8874,7 +9177,7 @@
                 <w:szCs w:val="28"/>
                 <w:lang w:eastAsia="zh-CN" w:bidi="hi-IN"/>
               </w:rPr>
-              <w:t>52</w:t>
+              <w:t>53</w:t>
             </w:r>
           </w:p>
         </w:tc>
@@ -8929,7 +9232,7 @@
                 <w:szCs w:val="28"/>
                 <w:lang w:eastAsia="zh-CN" w:bidi="hi-IN"/>
               </w:rPr>
-              <w:t>ठाणे</w:t>
+              <w:t>पनवेल</w:t>
             </w:r>
             <w:proofErr w:type="spellEnd"/>
             <w:r>
@@ -9021,7 +9324,7 @@
                 <w:szCs w:val="28"/>
                 <w:lang w:eastAsia="zh-CN" w:bidi="hi-IN"/>
               </w:rPr>
-              <w:t>82</w:t>
+              <w:t>83</w:t>
             </w:r>
           </w:p>
         </w:tc>
@@ -9077,7 +9380,7 @@
                 <w:szCs w:val="28"/>
                 <w:lang w:eastAsia="zh-CN" w:bidi="hi-IN"/>
               </w:rPr>
-              <w:t>वालिया</w:t>
+              <w:t>गोल्डन</w:t>
             </w:r>
             <w:proofErr w:type="spellEnd"/>
             <w:r>
@@ -9121,7 +9424,7 @@
                 <w:szCs w:val="28"/>
                 <w:lang w:eastAsia="zh-CN" w:bidi="hi-IN"/>
               </w:rPr>
-              <w:t>अंकलेश्वर</w:t>
+              <w:t>बरोड़ा</w:t>
             </w:r>
             <w:proofErr w:type="spellEnd"/>
           </w:p>
@@ -9175,7 +9478,7 @@
                 <w:szCs w:val="28"/>
                 <w:lang w:eastAsia="zh-CN" w:bidi="hi-IN"/>
               </w:rPr>
-              <w:t>53</w:t>
+              <w:t>54</w:t>
             </w:r>
           </w:p>
         </w:tc>
@@ -9230,29 +9533,7 @@
                 <w:szCs w:val="28"/>
                 <w:lang w:eastAsia="zh-CN" w:bidi="hi-IN"/>
               </w:rPr>
-              <w:t>वाशी</w:t>
-            </w:r>
-            <w:proofErr w:type="spellEnd"/>
-            <w:r>
-              <w:rPr>
-                <w:rFonts w:ascii="Nirmala UI" w:eastAsia="Droid Sans Fallback" w:hAnsi="Nirmala UI" w:cs="Nirmala UI"/>
-                <w:kern w:val="3"/>
-                <w:sz w:val="28"/>
-                <w:szCs w:val="28"/>
-                <w:lang w:eastAsia="zh-CN" w:bidi="hi-IN"/>
-              </w:rPr>
-              <w:t xml:space="preserve"> </w:t>
-            </w:r>
-            <w:proofErr w:type="spellStart"/>
-            <w:r>
-              <w:rPr>
-                <w:rFonts w:ascii="Nirmala UI" w:eastAsia="Droid Sans Fallback" w:hAnsi="Nirmala UI" w:cs="Nirmala UI"/>
-                <w:kern w:val="3"/>
-                <w:sz w:val="28"/>
-                <w:szCs w:val="28"/>
-                <w:lang w:eastAsia="zh-CN" w:bidi="hi-IN"/>
-              </w:rPr>
-              <w:t>बायपास</w:t>
+              <w:t>लोणावळा</w:t>
             </w:r>
             <w:proofErr w:type="spellEnd"/>
           </w:p>
@@ -9300,7 +9581,7 @@
                 <w:szCs w:val="28"/>
                 <w:lang w:eastAsia="zh-CN" w:bidi="hi-IN"/>
               </w:rPr>
-              <w:t>83</w:t>
+              <w:t>84</w:t>
             </w:r>
           </w:p>
         </w:tc>
@@ -9356,7 +9637,7 @@
                 <w:szCs w:val="28"/>
                 <w:lang w:eastAsia="zh-CN" w:bidi="hi-IN"/>
               </w:rPr>
-              <w:t>जाडेश्वर</w:t>
+              <w:t>एक्सप्रेस</w:t>
             </w:r>
             <w:proofErr w:type="spellEnd"/>
             <w:r>
@@ -9378,7 +9659,7 @@
                 <w:szCs w:val="28"/>
                 <w:lang w:eastAsia="zh-CN" w:bidi="hi-IN"/>
               </w:rPr>
-              <w:t>चौकड़ी</w:t>
+              <w:t>हाईवे</w:t>
             </w:r>
             <w:proofErr w:type="spellEnd"/>
             <w:r>
@@ -9400,7 +9681,7 @@
                 <w:szCs w:val="28"/>
                 <w:lang w:eastAsia="zh-CN" w:bidi="hi-IN"/>
               </w:rPr>
-              <w:t>भरुच</w:t>
+              <w:t>आणंद</w:t>
             </w:r>
             <w:proofErr w:type="spellEnd"/>
           </w:p>
@@ -9454,7 +9735,7 @@
                 <w:szCs w:val="28"/>
                 <w:lang w:eastAsia="zh-CN" w:bidi="hi-IN"/>
               </w:rPr>
-              <w:t>54</w:t>
+              <w:t>55</w:t>
             </w:r>
           </w:p>
         </w:tc>
@@ -9493,6 +9774,7 @@
             <w:r>
               <w:rPr>
                 <w:rFonts w:ascii="Nirmala UI" w:eastAsia="Droid Sans Fallback" w:hAnsi="Nirmala UI" w:cs="Nirmala UI"/>
+                <w:b/>
                 <w:kern w:val="3"/>
                 <w:sz w:val="28"/>
                 <w:szCs w:val="28"/>
@@ -9509,7 +9791,7 @@
                 <w:szCs w:val="28"/>
                 <w:lang w:eastAsia="zh-CN" w:bidi="hi-IN"/>
               </w:rPr>
-              <w:t>पनवेल</w:t>
+              <w:t>खंडाळा</w:t>
             </w:r>
             <w:proofErr w:type="spellEnd"/>
             <w:r>
@@ -9531,29 +9813,7 @@
                 <w:szCs w:val="28"/>
                 <w:lang w:eastAsia="zh-CN" w:bidi="hi-IN"/>
               </w:rPr>
-              <w:t>बस</w:t>
-            </w:r>
-            <w:proofErr w:type="spellEnd"/>
-            <w:r>
-              <w:rPr>
-                <w:rFonts w:ascii="Nirmala UI" w:eastAsia="Droid Sans Fallback" w:hAnsi="Nirmala UI" w:cs="Nirmala UI"/>
-                <w:kern w:val="3"/>
-                <w:sz w:val="28"/>
-                <w:szCs w:val="28"/>
-                <w:lang w:eastAsia="zh-CN" w:bidi="hi-IN"/>
-              </w:rPr>
-              <w:t xml:space="preserve"> </w:t>
-            </w:r>
-            <w:proofErr w:type="spellStart"/>
-            <w:r>
-              <w:rPr>
-                <w:rFonts w:ascii="Nirmala UI" w:eastAsia="Droid Sans Fallback" w:hAnsi="Nirmala UI" w:cs="Nirmala UI"/>
-                <w:kern w:val="3"/>
-                <w:sz w:val="28"/>
-                <w:szCs w:val="28"/>
-                <w:lang w:eastAsia="zh-CN" w:bidi="hi-IN"/>
-              </w:rPr>
-              <w:t>स्टँड</w:t>
+              <w:t>बायपास</w:t>
             </w:r>
             <w:proofErr w:type="spellEnd"/>
           </w:p>
@@ -9601,7 +9861,7 @@
                 <w:szCs w:val="28"/>
                 <w:lang w:eastAsia="zh-CN" w:bidi="hi-IN"/>
               </w:rPr>
-              <w:t>84</w:t>
+              <w:t>85</w:t>
             </w:r>
           </w:p>
         </w:tc>
@@ -9657,7 +9917,7 @@
                 <w:szCs w:val="28"/>
                 <w:lang w:eastAsia="zh-CN" w:bidi="hi-IN"/>
               </w:rPr>
-              <w:t>गोल्डन</w:t>
+              <w:t>एक्सप्रेस</w:t>
             </w:r>
             <w:proofErr w:type="spellEnd"/>
             <w:r>
@@ -9679,7 +9939,7 @@
                 <w:szCs w:val="28"/>
                 <w:lang w:eastAsia="zh-CN" w:bidi="hi-IN"/>
               </w:rPr>
-              <w:t>चौकड़ी</w:t>
+              <w:t>हाईवे</w:t>
             </w:r>
             <w:proofErr w:type="spellEnd"/>
             <w:r>
@@ -9701,7 +9961,7 @@
                 <w:szCs w:val="28"/>
                 <w:lang w:eastAsia="zh-CN" w:bidi="hi-IN"/>
               </w:rPr>
-              <w:t>बरोड़ा</w:t>
+              <w:t>नडियाद</w:t>
             </w:r>
             <w:proofErr w:type="spellEnd"/>
           </w:p>
@@ -9755,7 +10015,7 @@
                 <w:szCs w:val="28"/>
                 <w:lang w:eastAsia="zh-CN" w:bidi="hi-IN"/>
               </w:rPr>
-              <w:t>55</w:t>
+              <w:t>56</w:t>
             </w:r>
           </w:p>
         </w:tc>
@@ -9810,7 +10070,7 @@
                 <w:szCs w:val="28"/>
                 <w:lang w:eastAsia="zh-CN" w:bidi="hi-IN"/>
               </w:rPr>
-              <w:t>लोणावळा</w:t>
+              <w:t>निगड़ी</w:t>
             </w:r>
             <w:proofErr w:type="spellEnd"/>
           </w:p>
@@ -9858,7 +10118,7 @@
                 <w:szCs w:val="28"/>
                 <w:lang w:eastAsia="zh-CN" w:bidi="hi-IN"/>
               </w:rPr>
-              <w:t>85</w:t>
+              <w:t>86</w:t>
             </w:r>
           </w:p>
         </w:tc>
@@ -9903,6 +10163,28 @@
                 <w:szCs w:val="28"/>
                 <w:lang w:eastAsia="zh-CN" w:bidi="hi-IN"/>
               </w:rPr>
+              <w:t xml:space="preserve"> CTM </w:t>
+            </w:r>
+            <w:proofErr w:type="spellStart"/>
+            <w:r>
+              <w:rPr>
+                <w:rFonts w:ascii="Nirmala UI" w:eastAsia="Droid Sans Fallback" w:hAnsi="Nirmala UI" w:cs="Nirmala UI"/>
+                <w:kern w:val="3"/>
+                <w:sz w:val="28"/>
+                <w:szCs w:val="28"/>
+                <w:lang w:eastAsia="zh-CN" w:bidi="hi-IN"/>
+              </w:rPr>
+              <w:t>एक्सप्रेस</w:t>
+            </w:r>
+            <w:proofErr w:type="spellEnd"/>
+            <w:r>
+              <w:rPr>
+                <w:rFonts w:ascii="Nirmala UI" w:eastAsia="Droid Sans Fallback" w:hAnsi="Nirmala UI" w:cs="Nirmala UI"/>
+                <w:kern w:val="3"/>
+                <w:sz w:val="28"/>
+                <w:szCs w:val="28"/>
+                <w:lang w:eastAsia="zh-CN" w:bidi="hi-IN"/>
+              </w:rPr>
               <w:t xml:space="preserve"> </w:t>
             </w:r>
             <w:proofErr w:type="spellStart"/>
@@ -9914,51 +10196,7 @@
                 <w:szCs w:val="28"/>
                 <w:lang w:eastAsia="zh-CN" w:bidi="hi-IN"/>
               </w:rPr>
-              <w:t>एक्सप्रेस</w:t>
-            </w:r>
-            <w:proofErr w:type="spellEnd"/>
-            <w:r>
-              <w:rPr>
-                <w:rFonts w:ascii="Nirmala UI" w:eastAsia="Droid Sans Fallback" w:hAnsi="Nirmala UI" w:cs="Nirmala UI"/>
-                <w:kern w:val="3"/>
-                <w:sz w:val="28"/>
-                <w:szCs w:val="28"/>
-                <w:lang w:eastAsia="zh-CN" w:bidi="hi-IN"/>
-              </w:rPr>
-              <w:t xml:space="preserve"> </w:t>
-            </w:r>
-            <w:proofErr w:type="spellStart"/>
-            <w:r>
-              <w:rPr>
-                <w:rFonts w:ascii="Nirmala UI" w:eastAsia="Droid Sans Fallback" w:hAnsi="Nirmala UI" w:cs="Nirmala UI"/>
-                <w:kern w:val="3"/>
-                <w:sz w:val="28"/>
-                <w:szCs w:val="28"/>
-                <w:lang w:eastAsia="zh-CN" w:bidi="hi-IN"/>
-              </w:rPr>
               <w:t>हाईवे</w:t>
-            </w:r>
-            <w:proofErr w:type="spellEnd"/>
-            <w:r>
-              <w:rPr>
-                <w:rFonts w:ascii="Nirmala UI" w:eastAsia="Droid Sans Fallback" w:hAnsi="Nirmala UI" w:cs="Nirmala UI"/>
-                <w:kern w:val="3"/>
-                <w:sz w:val="28"/>
-                <w:szCs w:val="28"/>
-                <w:lang w:eastAsia="zh-CN" w:bidi="hi-IN"/>
-              </w:rPr>
-              <w:t xml:space="preserve"> </w:t>
-            </w:r>
-            <w:proofErr w:type="spellStart"/>
-            <w:r>
-              <w:rPr>
-                <w:rFonts w:ascii="Nirmala UI" w:eastAsia="Droid Sans Fallback" w:hAnsi="Nirmala UI" w:cs="Nirmala UI"/>
-                <w:kern w:val="3"/>
-                <w:sz w:val="28"/>
-                <w:szCs w:val="28"/>
-                <w:lang w:eastAsia="zh-CN" w:bidi="hi-IN"/>
-              </w:rPr>
-              <w:t>आणंद</w:t>
             </w:r>
             <w:proofErr w:type="spellEnd"/>
           </w:p>
@@ -10012,7 +10250,7 @@
                 <w:szCs w:val="28"/>
                 <w:lang w:eastAsia="zh-CN" w:bidi="hi-IN"/>
               </w:rPr>
-              <w:t>56</w:t>
+              <w:t>57</w:t>
             </w:r>
           </w:p>
         </w:tc>
@@ -10051,7 +10289,6 @@
             <w:r>
               <w:rPr>
                 <w:rFonts w:ascii="Nirmala UI" w:eastAsia="Droid Sans Fallback" w:hAnsi="Nirmala UI" w:cs="Nirmala UI"/>
-                <w:b/>
                 <w:kern w:val="3"/>
                 <w:sz w:val="28"/>
                 <w:szCs w:val="28"/>
@@ -10068,7 +10305,7 @@
                 <w:szCs w:val="28"/>
                 <w:lang w:eastAsia="zh-CN" w:bidi="hi-IN"/>
               </w:rPr>
-              <w:t>खंडाळा</w:t>
+              <w:t>पिंपरी</w:t>
             </w:r>
             <w:proofErr w:type="spellEnd"/>
             <w:r>
@@ -10079,7 +10316,7 @@
                 <w:szCs w:val="28"/>
                 <w:lang w:eastAsia="zh-CN" w:bidi="hi-IN"/>
               </w:rPr>
-              <w:t xml:space="preserve"> </w:t>
+              <w:t xml:space="preserve"> - </w:t>
             </w:r>
             <w:proofErr w:type="spellStart"/>
             <w:r>
@@ -10090,7 +10327,7 @@
                 <w:szCs w:val="28"/>
                 <w:lang w:eastAsia="zh-CN" w:bidi="hi-IN"/>
               </w:rPr>
-              <w:t>बायपास</w:t>
+              <w:t>चिंचवड़</w:t>
             </w:r>
             <w:proofErr w:type="spellEnd"/>
           </w:p>
@@ -10138,7 +10375,7 @@
                 <w:szCs w:val="28"/>
                 <w:lang w:eastAsia="zh-CN" w:bidi="hi-IN"/>
               </w:rPr>
-              <w:t>86</w:t>
+              <w:t>87</w:t>
             </w:r>
           </w:p>
         </w:tc>
@@ -10194,51 +10431,7 @@
                 <w:szCs w:val="28"/>
                 <w:lang w:eastAsia="zh-CN" w:bidi="hi-IN"/>
               </w:rPr>
-              <w:t>एक्सप्रेस</w:t>
-            </w:r>
-            <w:proofErr w:type="spellEnd"/>
-            <w:r>
-              <w:rPr>
-                <w:rFonts w:ascii="Nirmala UI" w:eastAsia="Droid Sans Fallback" w:hAnsi="Nirmala UI" w:cs="Nirmala UI"/>
-                <w:kern w:val="3"/>
-                <w:sz w:val="28"/>
-                <w:szCs w:val="28"/>
-                <w:lang w:eastAsia="zh-CN" w:bidi="hi-IN"/>
-              </w:rPr>
-              <w:t xml:space="preserve"> </w:t>
-            </w:r>
-            <w:proofErr w:type="spellStart"/>
-            <w:r>
-              <w:rPr>
-                <w:rFonts w:ascii="Nirmala UI" w:eastAsia="Droid Sans Fallback" w:hAnsi="Nirmala UI" w:cs="Nirmala UI"/>
-                <w:kern w:val="3"/>
-                <w:sz w:val="28"/>
-                <w:szCs w:val="28"/>
-                <w:lang w:eastAsia="zh-CN" w:bidi="hi-IN"/>
-              </w:rPr>
-              <w:t>हाईवे</w:t>
-            </w:r>
-            <w:proofErr w:type="spellEnd"/>
-            <w:r>
-              <w:rPr>
-                <w:rFonts w:ascii="Nirmala UI" w:eastAsia="Droid Sans Fallback" w:hAnsi="Nirmala UI" w:cs="Nirmala UI"/>
-                <w:kern w:val="3"/>
-                <w:sz w:val="28"/>
-                <w:szCs w:val="28"/>
-                <w:lang w:eastAsia="zh-CN" w:bidi="hi-IN"/>
-              </w:rPr>
-              <w:t xml:space="preserve"> </w:t>
-            </w:r>
-            <w:proofErr w:type="spellStart"/>
-            <w:r>
-              <w:rPr>
-                <w:rFonts w:ascii="Nirmala UI" w:eastAsia="Droid Sans Fallback" w:hAnsi="Nirmala UI" w:cs="Nirmala UI"/>
-                <w:kern w:val="3"/>
-                <w:sz w:val="28"/>
-                <w:szCs w:val="28"/>
-                <w:lang w:eastAsia="zh-CN" w:bidi="hi-IN"/>
-              </w:rPr>
-              <w:t>नडियाद</w:t>
+              <w:t>विशाला</w:t>
             </w:r>
             <w:proofErr w:type="spellEnd"/>
           </w:p>
@@ -10292,7 +10485,7 @@
                 <w:szCs w:val="28"/>
                 <w:lang w:eastAsia="zh-CN" w:bidi="hi-IN"/>
               </w:rPr>
-              <w:t>57</w:t>
+              <w:t>58</w:t>
             </w:r>
           </w:p>
         </w:tc>
@@ -10347,7 +10540,29 @@
                 <w:szCs w:val="28"/>
                 <w:lang w:eastAsia="zh-CN" w:bidi="hi-IN"/>
               </w:rPr>
-              <w:t>निगड़ी</w:t>
+              <w:t>नाशिक</w:t>
+            </w:r>
+            <w:proofErr w:type="spellEnd"/>
+            <w:r>
+              <w:rPr>
+                <w:rFonts w:ascii="Nirmala UI" w:eastAsia="Droid Sans Fallback" w:hAnsi="Nirmala UI" w:cs="Nirmala UI"/>
+                <w:kern w:val="3"/>
+                <w:sz w:val="28"/>
+                <w:szCs w:val="28"/>
+                <w:lang w:eastAsia="zh-CN" w:bidi="hi-IN"/>
+              </w:rPr>
+              <w:t xml:space="preserve"> </w:t>
+            </w:r>
+            <w:proofErr w:type="spellStart"/>
+            <w:r>
+              <w:rPr>
+                <w:rFonts w:ascii="Nirmala UI" w:eastAsia="Droid Sans Fallback" w:hAnsi="Nirmala UI" w:cs="Nirmala UI"/>
+                <w:kern w:val="3"/>
+                <w:sz w:val="28"/>
+                <w:szCs w:val="28"/>
+                <w:lang w:eastAsia="zh-CN" w:bidi="hi-IN"/>
+              </w:rPr>
+              <w:t>फाटा</w:t>
             </w:r>
             <w:proofErr w:type="spellEnd"/>
           </w:p>
@@ -10386,17 +10601,6 @@
                 <w:lang w:eastAsia="zh-CN" w:bidi="hi-IN"/>
               </w:rPr>
             </w:pPr>
-            <w:r>
-              <w:rPr>
-                <w:rFonts w:ascii="Nirmala UI" w:eastAsia="Droid Sans Fallback" w:hAnsi="Nirmala UI" w:cs="Nirmala UI"/>
-                <w:b/>
-                <w:kern w:val="3"/>
-                <w:sz w:val="28"/>
-                <w:szCs w:val="28"/>
-                <w:lang w:eastAsia="zh-CN" w:bidi="hi-IN"/>
-              </w:rPr>
-              <w:t>87</w:t>
-            </w:r>
           </w:p>
         </w:tc>
         <w:tc>
@@ -10432,285 +10636,6 @@
                 <w:lang w:eastAsia="zh-CN" w:bidi="hi-IN"/>
               </w:rPr>
             </w:pPr>
-            <w:r>
-              <w:rPr>
-                <w:rFonts w:ascii="Nirmala UI" w:eastAsia="Droid Sans Fallback" w:hAnsi="Nirmala UI" w:cs="Nirmala UI"/>
-                <w:kern w:val="3"/>
-                <w:sz w:val="28"/>
-                <w:szCs w:val="28"/>
-                <w:lang w:eastAsia="zh-CN" w:bidi="hi-IN"/>
-              </w:rPr>
-              <w:t xml:space="preserve"> CTM </w:t>
-            </w:r>
-            <w:proofErr w:type="spellStart"/>
-            <w:r>
-              <w:rPr>
-                <w:rFonts w:ascii="Nirmala UI" w:eastAsia="Droid Sans Fallback" w:hAnsi="Nirmala UI" w:cs="Nirmala UI"/>
-                <w:kern w:val="3"/>
-                <w:sz w:val="28"/>
-                <w:szCs w:val="28"/>
-                <w:lang w:eastAsia="zh-CN" w:bidi="hi-IN"/>
-              </w:rPr>
-              <w:t>एक्सप्रेस</w:t>
-            </w:r>
-            <w:proofErr w:type="spellEnd"/>
-            <w:r>
-              <w:rPr>
-                <w:rFonts w:ascii="Nirmala UI" w:eastAsia="Droid Sans Fallback" w:hAnsi="Nirmala UI" w:cs="Nirmala UI"/>
-                <w:kern w:val="3"/>
-                <w:sz w:val="28"/>
-                <w:szCs w:val="28"/>
-                <w:lang w:eastAsia="zh-CN" w:bidi="hi-IN"/>
-              </w:rPr>
-              <w:t xml:space="preserve"> </w:t>
-            </w:r>
-            <w:proofErr w:type="spellStart"/>
-            <w:r>
-              <w:rPr>
-                <w:rFonts w:ascii="Nirmala UI" w:eastAsia="Droid Sans Fallback" w:hAnsi="Nirmala UI" w:cs="Nirmala UI"/>
-                <w:kern w:val="3"/>
-                <w:sz w:val="28"/>
-                <w:szCs w:val="28"/>
-                <w:lang w:eastAsia="zh-CN" w:bidi="hi-IN"/>
-              </w:rPr>
-              <w:t>हाईवे</w:t>
-            </w:r>
-            <w:proofErr w:type="spellEnd"/>
-          </w:p>
-        </w:tc>
-      </w:tr>
-      <w:tr>
-        <w:trPr>
-          <w:trHeight w:hRule="exact" w:val="397"/>
-        </w:trPr>
-        <w:tc>
-          <w:tcPr>
-            <w:tcW w:w="1167" w:type="dxa"/>
-            <w:tcBorders>
-              <w:left w:val="single" w:sz="24" w:space="0" w:color="000001"/>
-              <w:bottom w:val="single" w:sz="2" w:space="0" w:color="000001"/>
-            </w:tcBorders>
-            <w:shd w:val="clear" w:color="auto" w:fill="FFFFFF"/>
-            <w:tcMar>
-              <w:top w:w="55" w:type="dxa"/>
-              <w:left w:w="55" w:type="dxa"/>
-              <w:bottom w:w="55" w:type="dxa"/>
-              <w:right w:w="55" w:type="dxa"/>
-            </w:tcMar>
-          </w:tcPr>
-          <w:p>
-            <w:pPr>
-              <w:widowControl w:val="0"/>
-              <w:suppressLineNumbers/>
-              <w:suppressAutoHyphens/>
-              <w:autoSpaceDN w:val="0"/>
-              <w:spacing w:after="0" w:line="240" w:lineRule="auto"/>
-              <w:jc w:val="center"/>
-              <w:textAlignment w:val="baseline"/>
-              <w:rPr>
-                <w:rFonts w:ascii="Nirmala UI" w:eastAsia="Droid Sans Fallback" w:hAnsi="Nirmala UI" w:cs="Nirmala UI"/>
-                <w:b/>
-                <w:bCs/>
-                <w:kern w:val="3"/>
-                <w:sz w:val="28"/>
-                <w:szCs w:val="28"/>
-                <w:lang w:eastAsia="zh-CN" w:bidi="hi-IN"/>
-              </w:rPr>
-            </w:pPr>
-            <w:r>
-              <w:rPr>
-                <w:rFonts w:ascii="Nirmala UI" w:eastAsia="Droid Sans Fallback" w:hAnsi="Nirmala UI" w:cs="Nirmala UI"/>
-                <w:b/>
-                <w:bCs/>
-                <w:kern w:val="3"/>
-                <w:sz w:val="28"/>
-                <w:szCs w:val="28"/>
-                <w:lang w:eastAsia="zh-CN" w:bidi="hi-IN"/>
-              </w:rPr>
-              <w:t>58</w:t>
-            </w:r>
-          </w:p>
-        </w:tc>
-        <w:tc>
-          <w:tcPr>
-            <w:tcW w:w="4140" w:type="dxa"/>
-            <w:tcBorders>
-              <w:left w:val="single" w:sz="2" w:space="0" w:color="000001"/>
-              <w:bottom w:val="single" w:sz="2" w:space="0" w:color="000001"/>
-              <w:right w:val="double" w:sz="18" w:space="0" w:color="000001"/>
-            </w:tcBorders>
-            <w:shd w:val="clear" w:color="auto" w:fill="FFFFFF"/>
-            <w:tcMar>
-              <w:top w:w="55" w:type="dxa"/>
-              <w:left w:w="55" w:type="dxa"/>
-              <w:bottom w:w="55" w:type="dxa"/>
-              <w:right w:w="55" w:type="dxa"/>
-            </w:tcMar>
-          </w:tcPr>
-          <w:p>
-            <w:pPr>
-              <w:widowControl w:val="0"/>
-              <w:suppressLineNumbers/>
-              <w:suppressAutoHyphens/>
-              <w:autoSpaceDN w:val="0"/>
-              <w:spacing w:after="0" w:line="240" w:lineRule="auto"/>
-              <w:textAlignment w:val="baseline"/>
-              <w:rPr>
-                <w:rFonts w:ascii="Nirmala UI" w:eastAsia="Droid Sans Fallback" w:hAnsi="Nirmala UI" w:cs="Nirmala UI"/>
-                <w:kern w:val="3"/>
-                <w:sz w:val="28"/>
-                <w:szCs w:val="28"/>
-                <w:lang w:eastAsia="zh-CN" w:bidi="hi-IN"/>
-              </w:rPr>
-            </w:pPr>
-            <w:r>
-              <w:rPr>
-                <w:rFonts w:ascii="Nirmala UI" w:eastAsia="Droid Sans Fallback" w:hAnsi="Nirmala UI" w:cs="Nirmala UI"/>
-                <w:kern w:val="3"/>
-                <w:sz w:val="28"/>
-                <w:szCs w:val="28"/>
-                <w:lang w:eastAsia="zh-CN" w:bidi="hi-IN"/>
-              </w:rPr>
-              <w:t xml:space="preserve"> </w:t>
-            </w:r>
-            <w:proofErr w:type="spellStart"/>
-            <w:r>
-              <w:rPr>
-                <w:rFonts w:ascii="Nirmala UI" w:eastAsia="Droid Sans Fallback" w:hAnsi="Nirmala UI" w:cs="Nirmala UI"/>
-                <w:kern w:val="3"/>
-                <w:sz w:val="28"/>
-                <w:szCs w:val="28"/>
-                <w:lang w:eastAsia="zh-CN" w:bidi="hi-IN"/>
-              </w:rPr>
-              <w:t>पिंपरी</w:t>
-            </w:r>
-            <w:proofErr w:type="spellEnd"/>
-            <w:r>
-              <w:rPr>
-                <w:rFonts w:ascii="Nirmala UI" w:eastAsia="Droid Sans Fallback" w:hAnsi="Nirmala UI" w:cs="Nirmala UI"/>
-                <w:kern w:val="3"/>
-                <w:sz w:val="28"/>
-                <w:szCs w:val="28"/>
-                <w:lang w:eastAsia="zh-CN" w:bidi="hi-IN"/>
-              </w:rPr>
-              <w:t xml:space="preserve"> - </w:t>
-            </w:r>
-            <w:proofErr w:type="spellStart"/>
-            <w:r>
-              <w:rPr>
-                <w:rFonts w:ascii="Nirmala UI" w:eastAsia="Droid Sans Fallback" w:hAnsi="Nirmala UI" w:cs="Nirmala UI"/>
-                <w:kern w:val="3"/>
-                <w:sz w:val="28"/>
-                <w:szCs w:val="28"/>
-                <w:lang w:eastAsia="zh-CN" w:bidi="hi-IN"/>
-              </w:rPr>
-              <w:t>चिंचवड़</w:t>
-            </w:r>
-            <w:proofErr w:type="spellEnd"/>
-          </w:p>
-        </w:tc>
-        <w:tc>
-          <w:tcPr>
-            <w:tcW w:w="989" w:type="dxa"/>
-            <w:tcBorders>
-              <w:left w:val="double" w:sz="18" w:space="0" w:color="000001"/>
-              <w:bottom w:val="single" w:sz="2" w:space="0" w:color="000001"/>
-              <w:right w:val="single" w:sz="2" w:space="0" w:color="000001"/>
-            </w:tcBorders>
-            <w:shd w:val="clear" w:color="auto" w:fill="FFFFFF"/>
-            <w:tcMar>
-              <w:top w:w="0" w:type="dxa"/>
-              <w:left w:w="10" w:type="dxa"/>
-              <w:bottom w:w="0" w:type="dxa"/>
-              <w:right w:w="10" w:type="dxa"/>
-            </w:tcMar>
-          </w:tcPr>
-          <w:p>
-            <w:pPr>
-              <w:widowControl w:val="0"/>
-              <w:suppressLineNumbers/>
-              <w:suppressAutoHyphens/>
-              <w:autoSpaceDN w:val="0"/>
-              <w:spacing w:after="0" w:line="240" w:lineRule="auto"/>
-              <w:jc w:val="center"/>
-              <w:textAlignment w:val="baseline"/>
-              <w:rPr>
-                <w:rFonts w:ascii="Nirmala UI" w:eastAsia="Droid Sans Fallback" w:hAnsi="Nirmala UI" w:cs="Nirmala UI"/>
-                <w:b/>
-                <w:kern w:val="3"/>
-                <w:sz w:val="28"/>
-                <w:szCs w:val="28"/>
-                <w:lang w:eastAsia="zh-CN" w:bidi="hi-IN"/>
-              </w:rPr>
-            </w:pPr>
-            <w:r>
-              <w:rPr>
-                <w:rFonts w:ascii="Nirmala UI" w:eastAsia="Droid Sans Fallback" w:hAnsi="Nirmala UI" w:cs="Nirmala UI"/>
-                <w:b/>
-                <w:kern w:val="3"/>
-                <w:sz w:val="28"/>
-                <w:szCs w:val="28"/>
-                <w:lang w:eastAsia="zh-CN" w:bidi="hi-IN"/>
-              </w:rPr>
-              <w:t>88</w:t>
-            </w:r>
-          </w:p>
-        </w:tc>
-        <w:tc>
-          <w:tcPr>
-            <w:tcW w:w="4411" w:type="dxa"/>
-            <w:tcBorders>
-              <w:left w:val="single" w:sz="2" w:space="0" w:color="000001"/>
-              <w:bottom w:val="single" w:sz="2" w:space="0" w:color="000001"/>
-              <w:right w:val="single" w:sz="24" w:space="0" w:color="000001"/>
-            </w:tcBorders>
-            <w:shd w:val="clear" w:color="auto" w:fill="FFFFFF"/>
-            <w:tcMar>
-              <w:top w:w="0" w:type="dxa"/>
-              <w:left w:w="10" w:type="dxa"/>
-              <w:bottom w:w="0" w:type="dxa"/>
-              <w:right w:w="10" w:type="dxa"/>
-            </w:tcMar>
-          </w:tcPr>
-          <w:p>
-            <w:pPr>
-              <w:widowControl w:val="0"/>
-              <w:suppressLineNumbers/>
-              <w:suppressAutoHyphens/>
-              <w:autoSpaceDN w:val="0"/>
-              <w:spacing w:after="0" w:line="240" w:lineRule="auto"/>
-              <w:jc w:val="both"/>
-              <w:textAlignment w:val="baseline"/>
-              <w:rPr>
-                <w:rFonts w:ascii="Nirmala UI" w:eastAsia="Droid Sans Fallback" w:hAnsi="Nirmala UI" w:cs="Nirmala UI"/>
-                <w:kern w:val="3"/>
-                <w:sz w:val="28"/>
-                <w:szCs w:val="28"/>
-                <w:lang w:eastAsia="zh-CN" w:bidi="hi-IN"/>
-              </w:rPr>
-            </w:pPr>
-            <w:r>
-              <w:rPr>
-                <w:rFonts w:ascii="Nirmala UI" w:eastAsia="Droid Sans Fallback" w:hAnsi="Nirmala UI" w:cs="Nirmala UI"/>
-                <w:kern w:val="3"/>
-                <w:sz w:val="28"/>
-                <w:szCs w:val="28"/>
-                <w:lang w:eastAsia="zh-CN" w:bidi="hi-IN"/>
-              </w:rPr>
-              <w:t xml:space="preserve"> </w:t>
-            </w:r>
-            <w:proofErr w:type="spellStart"/>
-            <w:r>
-              <w:rPr>
-                <w:rFonts w:ascii="Nirmala UI" w:eastAsia="Droid Sans Fallback" w:hAnsi="Nirmala UI" w:cs="Nirmala UI"/>
-                <w:kern w:val="3"/>
-                <w:sz w:val="28"/>
-                <w:szCs w:val="28"/>
-                <w:lang w:eastAsia="zh-CN" w:bidi="hi-IN"/>
-              </w:rPr>
-              <w:t>विशाला</w:t>
-            </w:r>
-            <w:proofErr w:type="spellEnd"/>
           </w:p>
         </w:tc>
       </w:tr>
@@ -10817,29 +10742,7 @@
                 <w:szCs w:val="28"/>
                 <w:lang w:eastAsia="zh-CN" w:bidi="hi-IN"/>
               </w:rPr>
-              <w:t>नाशिक</w:t>
-            </w:r>
-            <w:proofErr w:type="spellEnd"/>
-            <w:r>
-              <w:rPr>
-                <w:rFonts w:ascii="Nirmala UI" w:eastAsia="Droid Sans Fallback" w:hAnsi="Nirmala UI" w:cs="Nirmala UI"/>
-                <w:kern w:val="3"/>
-                <w:sz w:val="28"/>
-                <w:szCs w:val="28"/>
-                <w:lang w:eastAsia="zh-CN" w:bidi="hi-IN"/>
-              </w:rPr>
-              <w:t xml:space="preserve"> </w:t>
-            </w:r>
-            <w:proofErr w:type="spellStart"/>
-            <w:r>
-              <w:rPr>
-                <w:rFonts w:ascii="Nirmala UI" w:eastAsia="Droid Sans Fallback" w:hAnsi="Nirmala UI" w:cs="Nirmala UI"/>
-                <w:kern w:val="3"/>
-                <w:sz w:val="28"/>
-                <w:szCs w:val="28"/>
-                <w:lang w:eastAsia="zh-CN" w:bidi="hi-IN"/>
-              </w:rPr>
-              <w:t>फाटा</w:t>
+              <w:t>शिवाजीनगर</w:t>
             </w:r>
             <w:proofErr w:type="spellEnd"/>
           </w:p>
@@ -11068,7 +10971,7 @@
                 <w:szCs w:val="28"/>
                 <w:lang w:eastAsia="zh-CN" w:bidi="hi-IN"/>
               </w:rPr>
-              <w:t>शिवाजीनगर</w:t>
+              <w:t>वाकडेवाडी</w:t>
             </w:r>
             <w:proofErr w:type="spellEnd"/>
           </w:p>
@@ -11283,7 +11186,29 @@
                 <w:szCs w:val="28"/>
                 <w:lang w:eastAsia="zh-CN" w:bidi="hi-IN"/>
               </w:rPr>
-              <w:t>वाकडेवाडी</w:t>
+              <w:t>पुणे</w:t>
+            </w:r>
+            <w:proofErr w:type="spellEnd"/>
+            <w:r>
+              <w:rPr>
+                <w:rFonts w:ascii="Nirmala UI" w:eastAsia="Droid Sans Fallback" w:hAnsi="Nirmala UI" w:cs="Nirmala UI"/>
+                <w:kern w:val="3"/>
+                <w:sz w:val="28"/>
+                <w:szCs w:val="28"/>
+                <w:lang w:eastAsia="zh-CN" w:bidi="hi-IN"/>
+              </w:rPr>
+              <w:t xml:space="preserve"> </w:t>
+            </w:r>
+            <w:proofErr w:type="spellStart"/>
+            <w:r>
+              <w:rPr>
+                <w:rFonts w:ascii="Nirmala UI" w:eastAsia="Droid Sans Fallback" w:hAnsi="Nirmala UI" w:cs="Nirmala UI"/>
+                <w:kern w:val="3"/>
+                <w:sz w:val="28"/>
+                <w:szCs w:val="28"/>
+                <w:lang w:eastAsia="zh-CN" w:bidi="hi-IN"/>
+              </w:rPr>
+              <w:t>स्टेशन</w:t>
             </w:r>
             <w:proofErr w:type="spellEnd"/>
           </w:p>
@@ -11500,29 +11425,7 @@
                 <w:szCs w:val="28"/>
                 <w:lang w:eastAsia="zh-CN" w:bidi="hi-IN"/>
               </w:rPr>
-              <w:t>पुणे</w:t>
-            </w:r>
-            <w:proofErr w:type="spellEnd"/>
-            <w:r>
-              <w:rPr>
-                <w:rFonts w:ascii="Nirmala UI" w:eastAsia="Droid Sans Fallback" w:hAnsi="Nirmala UI" w:cs="Nirmala UI"/>
-                <w:kern w:val="3"/>
-                <w:sz w:val="28"/>
-                <w:szCs w:val="28"/>
-                <w:lang w:eastAsia="zh-CN" w:bidi="hi-IN"/>
-              </w:rPr>
-              <w:t xml:space="preserve"> </w:t>
-            </w:r>
-            <w:proofErr w:type="spellStart"/>
-            <w:r>
-              <w:rPr>
-                <w:rFonts w:ascii="Nirmala UI" w:eastAsia="Droid Sans Fallback" w:hAnsi="Nirmala UI" w:cs="Nirmala UI"/>
-                <w:kern w:val="3"/>
-                <w:sz w:val="28"/>
-                <w:szCs w:val="28"/>
-                <w:lang w:eastAsia="zh-CN" w:bidi="hi-IN"/>
-              </w:rPr>
-              <w:t>स्टेशन</w:t>
+              <w:t>हडपसर</w:t>
             </w:r>
             <w:proofErr w:type="spellEnd"/>
           </w:p>
@@ -11739,7 +11642,7 @@
                 <w:szCs w:val="28"/>
                 <w:lang w:eastAsia="zh-CN" w:bidi="hi-IN"/>
               </w:rPr>
-              <w:t>हडपसर</w:t>
+              <w:t>फ़ातिमानगर</w:t>
             </w:r>
             <w:proofErr w:type="spellEnd"/>
           </w:p>
@@ -11956,7 +11859,7 @@
                 <w:szCs w:val="28"/>
                 <w:lang w:eastAsia="zh-CN" w:bidi="hi-IN"/>
               </w:rPr>
-              <w:t>फ़ातिमानगर</w:t>
+              <w:t>स्वारगेट</w:t>
             </w:r>
             <w:proofErr w:type="spellEnd"/>
           </w:p>
@@ -12195,7 +12098,29 @@
                 <w:szCs w:val="28"/>
                 <w:lang w:eastAsia="zh-CN" w:bidi="hi-IN"/>
               </w:rPr>
-              <w:t>स्वारगेट</w:t>
+              <w:t>पद्मावती</w:t>
+            </w:r>
+            <w:proofErr w:type="spellEnd"/>
+            <w:r>
+              <w:rPr>
+                <w:rFonts w:ascii="Nirmala UI" w:eastAsia="Droid Sans Fallback" w:hAnsi="Nirmala UI" w:cs="Nirmala UI"/>
+                <w:kern w:val="3"/>
+                <w:sz w:val="28"/>
+                <w:szCs w:val="28"/>
+                <w:lang w:eastAsia="zh-CN" w:bidi="hi-IN"/>
+              </w:rPr>
+              <w:t xml:space="preserve"> </w:t>
+            </w:r>
+            <w:proofErr w:type="spellStart"/>
+            <w:r>
+              <w:rPr>
+                <w:rFonts w:ascii="Nirmala UI" w:eastAsia="Droid Sans Fallback" w:hAnsi="Nirmala UI" w:cs="Nirmala UI"/>
+                <w:kern w:val="3"/>
+                <w:sz w:val="28"/>
+                <w:szCs w:val="28"/>
+                <w:lang w:eastAsia="zh-CN" w:bidi="hi-IN"/>
+              </w:rPr>
+              <w:t>पार्किंग</w:t>
             </w:r>
             <w:proofErr w:type="spellEnd"/>
           </w:p>
@@ -12346,18 +12271,6 @@
                 <w:lang w:eastAsia="zh-CN" w:bidi="hi-IN"/>
               </w:rPr>
             </w:pPr>
-            <w:r>
-              <w:rPr>
-                <w:rFonts w:ascii="Nirmala UI" w:eastAsia="Droid Sans Fallback" w:hAnsi="Nirmala UI" w:cs="Nirmala UI"/>
-                <w:b/>
-                <w:bCs/>
-                <w:kern w:val="3"/>
-                <w:sz w:val="28"/>
-                <w:szCs w:val="28"/>
-                <w:lang w:eastAsia="zh-CN" w:bidi="hi-IN"/>
-              </w:rPr>
-              <w:t>66</w:t>
-            </w:r>
           </w:p>
         </w:tc>
         <w:tc>
@@ -12403,40 +12316,6 @@
               </w:rPr>
               <w:t xml:space="preserve"> </w:t>
             </w:r>
-            <w:proofErr w:type="spellStart"/>
-            <w:r>
-              <w:rPr>
-                <w:rFonts w:ascii="Nirmala UI" w:eastAsia="Droid Sans Fallback" w:hAnsi="Nirmala UI" w:cs="Nirmala UI"/>
-                <w:kern w:val="3"/>
-                <w:sz w:val="28"/>
-                <w:szCs w:val="28"/>
-                <w:lang w:eastAsia="zh-CN" w:bidi="hi-IN"/>
-              </w:rPr>
-              <w:t>पद्मावती</w:t>
-            </w:r>
-            <w:proofErr w:type="spellEnd"/>
-            <w:r>
-              <w:rPr>
-                <w:rFonts w:ascii="Nirmala UI" w:eastAsia="Droid Sans Fallback" w:hAnsi="Nirmala UI" w:cs="Nirmala UI"/>
-                <w:kern w:val="3"/>
-                <w:sz w:val="28"/>
-                <w:szCs w:val="28"/>
-                <w:lang w:eastAsia="zh-CN" w:bidi="hi-IN"/>
-              </w:rPr>
-              <w:t xml:space="preserve"> </w:t>
-            </w:r>
-            <w:proofErr w:type="spellStart"/>
-            <w:r>
-              <w:rPr>
-                <w:rFonts w:ascii="Nirmala UI" w:eastAsia="Droid Sans Fallback" w:hAnsi="Nirmala UI" w:cs="Nirmala UI"/>
-                <w:kern w:val="3"/>
-                <w:sz w:val="28"/>
-                <w:szCs w:val="28"/>
-                <w:lang w:eastAsia="zh-CN" w:bidi="hi-IN"/>
-              </w:rPr>
-              <w:t>पार्किंग</w:t>
-            </w:r>
-            <w:proofErr w:type="spellEnd"/>
           </w:p>
         </w:tc>
         <w:tc>
@@ -13219,8 +13098,6 @@
                 <w:lang w:eastAsia="zh-CN" w:bidi="hi-IN"/>
               </w:rPr>
             </w:pPr>
-            <w:bookmarkStart w:id="0" w:name="_GoBack"/>
-            <w:bookmarkEnd w:id="0"/>
             <w:r>
               <w:rPr>
                 <w:rFonts w:ascii="Nirmala UI" w:eastAsia="Droid Sans Fallback" w:hAnsi="Nirmala UI" w:cs="Nirmala UI"/>
@@ -14306,7 +14183,7 @@
 </file>
 
 <file path=customXml/itemProps1.xml><?xml version="1.0" encoding="utf-8"?>
-<ds:datastoreItem xmlns:ds="http://schemas.openxmlformats.org/officeDocument/2006/customXml" ds:itemID="{ADF51E54-7FB8-4760-A91B-0909E45FA9A0}">
+<ds:datastoreItem xmlns:ds="http://schemas.openxmlformats.org/officeDocument/2006/customXml" ds:itemID="{72B99E44-A12A-4526-8E59-0D45652B5EA7}">
   <ds:schemaRefs>
     <ds:schemaRef ds:uri="http://schemas.openxmlformats.org/officeDocument/2006/bibliography"/>
   </ds:schemaRefs>

</xml_diff>